<commit_message>
Was Prev/Has Become in ships, extra css, docs, data
</commit_message>
<xml_diff>
--- a/Documents/hcs.docx
+++ b/Documents/hcs.docx
@@ -85,6 +85,7 @@
             <w:vMerge w:val="restart"/>
           </w:tcPr>
           <w:p>
+            <w:proofErr w:type="gramStart"/>
             <w:r>
               <w:rPr>
                 <w:b/>
@@ -92,6 +93,7 @@
               </w:rPr>
               <w:t>A</w:t>
             </w:r>
+            <w:proofErr w:type="gramEnd"/>
             <w:r>
               <w:t xml:space="preserve"> Auxiliary</w:t>
             </w:r>
@@ -539,12 +541,14 @@
             </w:r>
           </w:p>
           <w:p>
+            <w:proofErr w:type="gramStart"/>
             <w:r>
               <w:rPr>
                 <w:b/>
               </w:rPr>
               <w:t>A</w:t>
             </w:r>
+            <w:proofErr w:type="gramEnd"/>
             <w:r>
               <w:t xml:space="preserve"> Aircraft Repair</w:t>
             </w:r>
@@ -1378,7 +1382,21 @@
               <w:rPr>
                 <w:bCs/>
               </w:rPr>
-              <w:t xml:space="preserve"> Motor Boat Torpedo Tender</w:t>
+              <w:t xml:space="preserve"> </w:t>
+            </w:r>
+            <w:proofErr w:type="gramStart"/>
+            <w:r>
+              <w:rPr>
+                <w:bCs/>
+              </w:rPr>
+              <w:t>Motor Boat</w:t>
+            </w:r>
+            <w:proofErr w:type="gramEnd"/>
+            <w:r>
+              <w:rPr>
+                <w:bCs/>
+              </w:rPr>
+              <w:t xml:space="preserve"> Torpedo Tender</w:t>
             </w:r>
           </w:p>
           <w:p>
@@ -2301,12 +2319,14 @@
             </w:r>
           </w:p>
           <w:p>
+            <w:proofErr w:type="gramStart"/>
             <w:r>
               <w:rPr>
                 <w:b/>
               </w:rPr>
               <w:t>A</w:t>
             </w:r>
+            <w:proofErr w:type="gramEnd"/>
             <w:r>
               <w:t xml:space="preserve"> Auxiliary</w:t>
             </w:r>
@@ -3628,7 +3648,15 @@
               <w:t xml:space="preserve">RD </w:t>
             </w:r>
             <w:r>
-              <w:t>Repair Dock (Sea Worthy)</w:t>
+              <w:t>Repair Dock (</w:t>
+            </w:r>
+            <w:proofErr w:type="gramStart"/>
+            <w:r>
+              <w:t>Sea Worthy</w:t>
+            </w:r>
+            <w:proofErr w:type="gramEnd"/>
+            <w:r>
+              <w:t>)</w:t>
             </w:r>
           </w:p>
         </w:tc>
@@ -4109,12 +4137,14 @@
             </w:r>
           </w:p>
           <w:p>
+            <w:proofErr w:type="gramStart"/>
             <w:r>
               <w:rPr>
                 <w:b/>
               </w:rPr>
               <w:t>A</w:t>
             </w:r>
+            <w:proofErr w:type="gramEnd"/>
             <w:r>
               <w:t xml:space="preserve"> Attack</w:t>
             </w:r>
@@ -4861,7 +4891,19 @@
               <w:rPr>
                 <w:bCs/>
               </w:rPr>
-              <w:t>(100 – 1000 tonnes)</w:t>
+              <w:t>(100</w:t>
+            </w:r>
+            <w:r>
+              <w:rPr>
+                <w:bCs/>
+              </w:rPr>
+              <w:t>/200</w:t>
+            </w:r>
+            <w:r>
+              <w:rPr>
+                <w:bCs/>
+              </w:rPr>
+              <w:t xml:space="preserve"> – 1000 tonnes)</w:t>
             </w:r>
           </w:p>
         </w:tc>
@@ -5011,7 +5053,13 @@
           </w:p>
           <w:p>
             <w:r>
-              <w:t>(&lt; 100 tonnes)</w:t>
+              <w:t xml:space="preserve">(&lt; </w:t>
+            </w:r>
+            <w:r>
+              <w:t>20</w:t>
+            </w:r>
+            <w:r>
+              <w:t>0 tonnes)</w:t>
             </w:r>
           </w:p>
         </w:tc>
@@ -5329,6 +5377,7 @@
             </w:r>
           </w:p>
           <w:p>
+            <w:proofErr w:type="gramStart"/>
             <w:r>
               <w:rPr>
                 <w:b/>
@@ -5336,6 +5385,7 @@
               </w:rPr>
               <w:t>A</w:t>
             </w:r>
+            <w:proofErr w:type="gramEnd"/>
             <w:r>
               <w:t xml:space="preserve"> Attack</w:t>
             </w:r>
@@ -5601,6 +5651,7 @@
             <w:tcW w:w="3402" w:type="dxa"/>
           </w:tcPr>
           <w:p>
+            <w:proofErr w:type="gramStart"/>
             <w:r>
               <w:rPr>
                 <w:b/>
@@ -5608,6 +5659,7 @@
               </w:rPr>
               <w:t>A</w:t>
             </w:r>
+            <w:proofErr w:type="gramEnd"/>
             <w:r>
               <w:t xml:space="preserve"> Assault</w:t>
             </w:r>
@@ -5687,6 +5739,7 @@
             <w:tcW w:w="3402" w:type="dxa"/>
           </w:tcPr>
           <w:p>
+            <w:proofErr w:type="gramStart"/>
             <w:r>
               <w:rPr>
                 <w:b/>
@@ -5694,6 +5747,7 @@
               </w:rPr>
               <w:t>A</w:t>
             </w:r>
+            <w:proofErr w:type="gramEnd"/>
             <w:r>
               <w:t xml:space="preserve"> Assault</w:t>
             </w:r>

</xml_diff>